<commit_message>
Remove "Logon" from help file
</commit_message>
<xml_diff>
--- a/help/SMBSync2_Help_EN_folder_smb.docx
+++ b/help/SMBSync2_Help_EN_folder_smb.docx
@@ -187,37 +187,40 @@
           <w:sz w:val="21"/>
           <w:szCs w:val="21"/>
         </w:rPr>
-        <w:t xml:space="preserve">-Uses SMB </w:t>
-      </w:r>
-      <w:proofErr w:type="gramStart"/>
+        <w:t>-Uses SMB V2(2.01)</w:t>
+      </w:r>
+    </w:p>
+    <w:p>
+      <w:pPr>
+        <w:tabs>
+          <w:tab w:val="num" w:pos="567"/>
+        </w:tabs>
+        <w:ind w:left="567"/>
+        <w:rPr>
+          <w:sz w:val="21"/>
+          <w:szCs w:val="21"/>
+        </w:rPr>
+      </w:pPr>
       <w:r>
         <w:rPr>
           <w:rFonts w:hint="eastAsia"/>
           <w:sz w:val="21"/>
           <w:szCs w:val="21"/>
         </w:rPr>
-        <w:t>V2(</w:t>
-      </w:r>
-      <w:proofErr w:type="gramEnd"/>
-      <w:r>
+        <w:t>-Uses SMB V2(2.11)</w:t>
+      </w:r>
+    </w:p>
+    <w:p>
+      <w:pPr>
+        <w:tabs>
+          <w:tab w:val="num" w:pos="567"/>
+        </w:tabs>
+        <w:ind w:left="567"/>
         <w:rPr>
           <w:rFonts w:hint="eastAsia"/>
           <w:sz w:val="21"/>
           <w:szCs w:val="21"/>
         </w:rPr>
-        <w:t>2.01)</w:t>
-      </w:r>
-    </w:p>
-    <w:p>
-      <w:pPr>
-        <w:tabs>
-          <w:tab w:val="num" w:pos="567"/>
-        </w:tabs>
-        <w:ind w:left="567"/>
-        <w:rPr>
-          <w:sz w:val="21"/>
-          <w:szCs w:val="21"/>
-        </w:rPr>
       </w:pPr>
       <w:r>
         <w:rPr>
@@ -225,63 +228,43 @@
           <w:sz w:val="21"/>
           <w:szCs w:val="21"/>
         </w:rPr>
-        <w:t xml:space="preserve">-Uses SMB </w:t>
-      </w:r>
-      <w:proofErr w:type="gramStart"/>
+        <w:t>-Uses SMB V2/3(2.12)(Support SMB V2 or V3 protocol)</w:t>
+      </w:r>
+    </w:p>
+    <w:p>
+      <w:pPr>
+        <w:tabs>
+          <w:tab w:val="num" w:pos="567"/>
+        </w:tabs>
+        <w:ind w:left="567"/>
+        <w:rPr>
+          <w:sz w:val="21"/>
+          <w:szCs w:val="21"/>
+        </w:rPr>
+      </w:pPr>
       <w:r>
         <w:rPr>
           <w:rFonts w:hint="eastAsia"/>
           <w:sz w:val="21"/>
           <w:szCs w:val="21"/>
         </w:rPr>
-        <w:t>V2(</w:t>
-      </w:r>
-      <w:proofErr w:type="gramEnd"/>
+        <w:t>-Uses SMB V2/3(2.1</w:t>
+      </w:r>
       <w:r>
         <w:rPr>
           <w:rFonts w:hint="eastAsia"/>
           <w:sz w:val="21"/>
           <w:szCs w:val="21"/>
         </w:rPr>
-        <w:t>2.11)</w:t>
-      </w:r>
-    </w:p>
-    <w:p>
-      <w:pPr>
-        <w:tabs>
-          <w:tab w:val="num" w:pos="567"/>
-        </w:tabs>
-        <w:ind w:left="567"/>
-        <w:rPr>
-          <w:sz w:val="21"/>
-          <w:szCs w:val="21"/>
-        </w:rPr>
-      </w:pPr>
+        <w:t>4</w:t>
+      </w:r>
       <w:r>
         <w:rPr>
           <w:rFonts w:hint="eastAsia"/>
           <w:sz w:val="21"/>
           <w:szCs w:val="21"/>
         </w:rPr>
-        <w:t>-Uses SMB V2/3(2.12</w:t>
-      </w:r>
-      <w:proofErr w:type="gramStart"/>
-      <w:r>
-        <w:rPr>
-          <w:rFonts w:hint="eastAsia"/>
-          <w:sz w:val="21"/>
-          <w:szCs w:val="21"/>
-        </w:rPr>
-        <w:t>)(</w:t>
-      </w:r>
-      <w:proofErr w:type="gramEnd"/>
-      <w:r>
-        <w:rPr>
-          <w:rFonts w:hint="eastAsia"/>
-          <w:sz w:val="21"/>
-          <w:szCs w:val="21"/>
-        </w:rPr>
-        <w:t>Support SMB V2 or V3 protocol)</w:t>
+        <w:t>)(Support SMB V2 or V3 protocol)</w:t>
       </w:r>
     </w:p>
     <w:p>
@@ -462,28 +445,12 @@
           <w:szCs w:val="21"/>
         </w:rPr>
       </w:pPr>
-      <w:proofErr w:type="gramStart"/>
-      <w:r>
-        <w:rPr>
-          <w:szCs w:val="21"/>
-        </w:rPr>
-        <w:t xml:space="preserve">To specify </w:t>
-      </w:r>
-      <w:proofErr w:type="spellStart"/>
-      <w:r>
-        <w:rPr>
-          <w:szCs w:val="21"/>
-        </w:rPr>
-        <w:t>userid</w:t>
-      </w:r>
-      <w:proofErr w:type="spellEnd"/>
-      <w:r>
-        <w:rPr>
-          <w:szCs w:val="21"/>
-        </w:rPr>
-        <w:t xml:space="preserve"> for host.</w:t>
-      </w:r>
-      <w:proofErr w:type="gramEnd"/>
+      <w:r>
+        <w:rPr>
+          <w:szCs w:val="21"/>
+        </w:rPr>
+        <w:t>To specify userid for host.</w:t>
+      </w:r>
     </w:p>
     <w:p>
       <w:pPr>
@@ -520,14 +487,12 @@
           <w:szCs w:val="21"/>
         </w:rPr>
       </w:pPr>
-      <w:proofErr w:type="gramStart"/>
       <w:r>
         <w:rPr>
           <w:szCs w:val="21"/>
         </w:rPr>
         <w:t>To specify password for host.</w:t>
       </w:r>
-      <w:proofErr w:type="gramEnd"/>
     </w:p>
     <w:p>
       <w:pPr>
@@ -628,32 +593,66 @@
       </w:pPr>
       <w:r>
         <w:rPr>
-          <w:szCs w:val="21"/>
-        </w:rPr>
-        <w:t>Logon</w:t>
-      </w:r>
-    </w:p>
-    <w:p>
-      <w:pPr>
+          <w:rFonts w:hint="eastAsia"/>
+          <w:szCs w:val="21"/>
+        </w:rPr>
+        <w:t>L</w:t>
+      </w:r>
+      <w:r>
+        <w:rPr>
+          <w:szCs w:val="21"/>
+        </w:rPr>
+        <w:t>ist</w:t>
+      </w:r>
+      <w:r>
+        <w:rPr>
+          <w:rFonts w:hint="eastAsia"/>
+          <w:szCs w:val="21"/>
+        </w:rPr>
+        <w:t xml:space="preserve"> </w:t>
+      </w:r>
+      <w:r>
+        <w:rPr>
+          <w:szCs w:val="21"/>
+        </w:rPr>
+        <w:t>Directory</w:t>
+      </w:r>
+    </w:p>
+    <w:p>
+      <w:pPr>
+        <w:pStyle w:val="af2"/>
         <w:ind w:firstLine="420"/>
         <w:rPr>
-          <w:sz w:val="21"/>
-          <w:szCs w:val="21"/>
-        </w:rPr>
-      </w:pPr>
-      <w:proofErr w:type="gramStart"/>
-      <w:r>
-        <w:rPr>
-          <w:sz w:val="21"/>
-          <w:szCs w:val="21"/>
-        </w:rPr>
-        <w:t>Logon to specified remote host.</w:t>
-      </w:r>
-      <w:proofErr w:type="gramEnd"/>
-    </w:p>
-    <w:p>
-      <w:pPr>
-        <w:ind w:firstLineChars="150" w:firstLine="315"/>
+          <w:szCs w:val="21"/>
+        </w:rPr>
+      </w:pPr>
+      <w:r>
+        <w:rPr>
+          <w:szCs w:val="21"/>
+        </w:rPr>
+        <w:t xml:space="preserve">Show directory list for SMB host. </w:t>
+      </w:r>
+    </w:p>
+    <w:p>
+      <w:pPr>
+        <w:pStyle w:val="af2"/>
+        <w:ind w:left="420"/>
+      </w:pPr>
+      <w:r>
+        <w:t xml:space="preserve">When you press the list </w:t>
+      </w:r>
+      <w:r>
+        <w:rPr>
+          <w:rFonts w:hint="eastAsia"/>
+        </w:rPr>
+        <w:t xml:space="preserve">directory </w:t>
+      </w:r>
+      <w:r>
+        <w:t>button, the selectable directory is displayed, so tap the right end radio button and select it. To open a subdirectory, tap the directory name.</w:t>
+      </w:r>
+    </w:p>
+    <w:p>
+      <w:pPr>
         <w:rPr>
           <w:sz w:val="21"/>
           <w:szCs w:val="21"/>
@@ -674,44 +673,9 @@
       </w:pPr>
       <w:r>
         <w:rPr>
-          <w:rFonts w:hint="eastAsia"/>
-          <w:szCs w:val="21"/>
-        </w:rPr>
-        <w:t>L</w:t>
-      </w:r>
-      <w:r>
-        <w:rPr>
-          <w:szCs w:val="21"/>
-        </w:rPr>
-        <w:t>ist</w:t>
-      </w:r>
-      <w:r>
-        <w:rPr>
-          <w:rFonts w:hint="eastAsia"/>
-          <w:szCs w:val="21"/>
-        </w:rPr>
-        <w:t xml:space="preserve"> </w:t>
-      </w:r>
-      <w:r>
-        <w:rPr>
           <w:szCs w:val="21"/>
         </w:rPr>
         <w:t>Directory</w:t>
-      </w:r>
-    </w:p>
-    <w:p>
-      <w:pPr>
-        <w:pStyle w:val="af2"/>
-        <w:ind w:firstLine="420"/>
-        <w:rPr>
-          <w:szCs w:val="21"/>
-        </w:rPr>
-      </w:pPr>
-      <w:r>
-        <w:rPr>
-          <w:szCs w:val="21"/>
-        </w:rPr>
-        <w:t xml:space="preserve">Show directory list for SMB host. </w:t>
       </w:r>
     </w:p>
     <w:p>
@@ -720,16 +684,7 @@
         <w:ind w:left="420"/>
       </w:pPr>
       <w:r>
-        <w:t xml:space="preserve">When you press the list </w:t>
-      </w:r>
-      <w:r>
-        <w:rPr>
-          <w:rFonts w:hint="eastAsia"/>
-        </w:rPr>
-        <w:t xml:space="preserve">directory </w:t>
-      </w:r>
-      <w:r>
-        <w:t>button, the selectable directory is displayed, so tap the right end radio button and select it. To open a subdirectory, tap the directory name.</w:t>
+        <w:t>Please enter the target or master directory. If you specify a directory that does not exist in the target, it will be created during synchronization.</w:t>
       </w:r>
     </w:p>
     <w:p>
@@ -756,53 +711,14 @@
         <w:rPr>
           <w:szCs w:val="21"/>
         </w:rPr>
-        <w:t>Directory</w:t>
+        <w:lastRenderedPageBreak/>
+        <w:t>Add keywords</w:t>
       </w:r>
     </w:p>
     <w:p>
       <w:pPr>
         <w:pStyle w:val="af2"/>
         <w:ind w:left="420"/>
-      </w:pPr>
-      <w:r>
-        <w:t xml:space="preserve">Please enter the target or master directory. If you specify a directory that does not </w:t>
-      </w:r>
-      <w:r>
-        <w:lastRenderedPageBreak/>
-        <w:t>exist in the target, it will be created during synchronization.</w:t>
-      </w:r>
-    </w:p>
-    <w:p>
-      <w:pPr>
-        <w:rPr>
-          <w:sz w:val="21"/>
-          <w:szCs w:val="21"/>
-        </w:rPr>
-      </w:pPr>
-    </w:p>
-    <w:p>
-      <w:pPr>
-        <w:pStyle w:val="ad"/>
-        <w:numPr>
-          <w:ilvl w:val="0"/>
-          <w:numId w:val="40"/>
-        </w:numPr>
-        <w:ind w:leftChars="0"/>
-        <w:rPr>
-          <w:szCs w:val="21"/>
-        </w:rPr>
-      </w:pPr>
-      <w:r>
-        <w:rPr>
-          <w:szCs w:val="21"/>
-        </w:rPr>
-        <w:t>Add keywords</w:t>
-      </w:r>
-    </w:p>
-    <w:p>
-      <w:pPr>
-        <w:pStyle w:val="af2"/>
-        <w:ind w:left="420"/>
         <w:rPr>
           <w:szCs w:val="21"/>
         </w:rPr>
@@ -878,7 +794,6 @@
           <w:u w:val="single"/>
         </w:rPr>
       </w:pPr>
-      <w:proofErr w:type="gramStart"/>
       <w:r>
         <w:rPr>
           <w:b/>
@@ -905,17 +820,7 @@
           <w:szCs w:val="21"/>
           <w:u w:val="single"/>
         </w:rPr>
-        <w:t xml:space="preserve"> options</w:t>
-      </w:r>
-      <w:proofErr w:type="gramEnd"/>
-      <w:r>
-        <w:rPr>
-          <w:b/>
-          <w:sz w:val="21"/>
-          <w:szCs w:val="21"/>
-          <w:u w:val="single"/>
-        </w:rPr>
-        <w:t xml:space="preserve"> are displayed only when the sync type is </w:t>
+        <w:t xml:space="preserve"> options are displayed only when the sync type is </w:t>
       </w:r>
       <w:r>
         <w:rPr>
@@ -1022,35 +927,7 @@
         <w:rPr>
           <w:szCs w:val="21"/>
         </w:rPr>
-        <w:t xml:space="preserve">When the shooting date and time </w:t>
-      </w:r>
-      <w:proofErr w:type="spellStart"/>
-      <w:r>
-        <w:rPr>
-          <w:szCs w:val="21"/>
-        </w:rPr>
-        <w:t>can not</w:t>
-      </w:r>
-      <w:proofErr w:type="spellEnd"/>
-      <w:r>
-        <w:rPr>
-          <w:szCs w:val="21"/>
-        </w:rPr>
-        <w:t xml:space="preserve"> be acquired from </w:t>
-      </w:r>
-      <w:proofErr w:type="spellStart"/>
-      <w:r>
-        <w:rPr>
-          <w:szCs w:val="21"/>
-        </w:rPr>
-        <w:t>Exif</w:t>
-      </w:r>
-      <w:proofErr w:type="spellEnd"/>
-      <w:r>
-        <w:rPr>
-          <w:szCs w:val="21"/>
-        </w:rPr>
-        <w:t>, a confirmation message is displayed</w:t>
+        <w:t>When the shooting date and time can not be acquired from Exif, a confirmation message is displayed</w:t>
       </w:r>
     </w:p>
     <w:p>
@@ -1065,35 +942,7 @@
         <w:rPr>
           <w:szCs w:val="21"/>
         </w:rPr>
-        <w:t xml:space="preserve">If checked, when the shooting date and time </w:t>
-      </w:r>
-      <w:proofErr w:type="spellStart"/>
-      <w:r>
-        <w:rPr>
-          <w:szCs w:val="21"/>
-        </w:rPr>
-        <w:t>can not</w:t>
-      </w:r>
-      <w:proofErr w:type="spellEnd"/>
-      <w:r>
-        <w:rPr>
-          <w:szCs w:val="21"/>
-        </w:rPr>
-        <w:t xml:space="preserve"> be acquired from </w:t>
-      </w:r>
-      <w:proofErr w:type="spellStart"/>
-      <w:r>
-        <w:rPr>
-          <w:szCs w:val="21"/>
-        </w:rPr>
-        <w:t>Exif</w:t>
-      </w:r>
-      <w:proofErr w:type="spellEnd"/>
-      <w:r>
-        <w:rPr>
-          <w:szCs w:val="21"/>
-        </w:rPr>
-        <w:t>, a confirmation message is displayed to the user as to whether or not to use the last update time of the file. If you select Cancel as a confirmation message, the file will not be archived.</w:t>
+        <w:t>If checked, when the shooting date and time can not be acquired from Exif, a confirmation message is displayed to the user as to whether or not to use the last update time of the file. If you select Cancel as a confirmation message, the file will not be archived.</w:t>
       </w:r>
     </w:p>
     <w:p>
@@ -1502,27 +1351,27 @@
         <w:rPr>
           <w:szCs w:val="21"/>
         </w:rPr>
-        <w:t xml:space="preserve">If checked, change the file name when archiving. You can attach the date and time </w:t>
+        <w:t>If checked, change the file name when archiving. You can attach the date and time and the time in the file name "</w:t>
+      </w:r>
+      <w:r>
+        <w:rPr>
+          <w:rFonts w:hint="eastAsia"/>
+          <w:szCs w:val="21"/>
+        </w:rPr>
+        <w:t>F</w:t>
+      </w:r>
+      <w:r>
+        <w:rPr>
+          <w:szCs w:val="21"/>
+        </w:rPr>
+        <w:t xml:space="preserve">ile name template". You can also create directories and store files. Please enable "Save to directory when archiving" in order to store in </w:t>
       </w:r>
       <w:r>
         <w:rPr>
           <w:szCs w:val="21"/>
         </w:rPr>
         <w:lastRenderedPageBreak/>
-        <w:t>and the time in the file name "</w:t>
-      </w:r>
-      <w:r>
-        <w:rPr>
-          <w:rFonts w:hint="eastAsia"/>
-          <w:szCs w:val="21"/>
-        </w:rPr>
-        <w:t>F</w:t>
-      </w:r>
-      <w:r>
-        <w:rPr>
-          <w:szCs w:val="21"/>
-        </w:rPr>
-        <w:t>ile name template". You can also create directories and store files. Please enable "Save to directory when archiving" in order to store in the directory.</w:t>
+        <w:t>the directory.</w:t>
       </w:r>
     </w:p>
     <w:p>
@@ -1831,23 +1680,7 @@
           <w:rFonts w:hint="eastAsia"/>
           <w:szCs w:val="21"/>
         </w:rPr>
-        <w:t>To replace original file name</w:t>
-      </w:r>
-      <w:proofErr w:type="gramStart"/>
-      <w:r>
-        <w:rPr>
-          <w:rFonts w:hint="eastAsia"/>
-          <w:szCs w:val="21"/>
-        </w:rPr>
-        <w:t>.(</w:t>
-      </w:r>
-      <w:proofErr w:type="gramEnd"/>
-      <w:r>
-        <w:rPr>
-          <w:rFonts w:hint="eastAsia"/>
-          <w:szCs w:val="21"/>
-        </w:rPr>
-        <w:t>Ex. DSC_0001)</w:t>
+        <w:t>To replace original file name.(Ex. DSC_0001)</w:t>
       </w:r>
     </w:p>
     <w:p>
@@ -1882,23 +1715,7 @@
           <w:rFonts w:hint="eastAsia"/>
           <w:szCs w:val="21"/>
         </w:rPr>
-        <w:t>To replace shoot date</w:t>
-      </w:r>
-      <w:proofErr w:type="gramStart"/>
-      <w:r>
-        <w:rPr>
-          <w:rFonts w:hint="eastAsia"/>
-          <w:szCs w:val="21"/>
-        </w:rPr>
-        <w:t>.(</w:t>
-      </w:r>
-      <w:proofErr w:type="gramEnd"/>
-      <w:r>
-        <w:rPr>
-          <w:rFonts w:hint="eastAsia"/>
-          <w:szCs w:val="21"/>
-        </w:rPr>
-        <w:t>Ex. 2018-01-01)</w:t>
+        <w:t>To replace shoot date.(Ex. 2018-01-01)</w:t>
       </w:r>
     </w:p>
     <w:p>
@@ -1933,23 +1750,7 @@
           <w:rFonts w:hint="eastAsia"/>
           <w:szCs w:val="21"/>
         </w:rPr>
-        <w:t>To replace shoot time</w:t>
-      </w:r>
-      <w:proofErr w:type="gramStart"/>
-      <w:r>
-        <w:rPr>
-          <w:rFonts w:hint="eastAsia"/>
-          <w:szCs w:val="21"/>
-        </w:rPr>
-        <w:t>.(</w:t>
-      </w:r>
-      <w:proofErr w:type="gramEnd"/>
-      <w:r>
-        <w:rPr>
-          <w:rFonts w:hint="eastAsia"/>
-          <w:szCs w:val="21"/>
-        </w:rPr>
-        <w:t>Ex. 13:01:10)</w:t>
+        <w:t>To replace shoot time.(Ex. 13:01:10)</w:t>
       </w:r>
     </w:p>
     <w:p>
@@ -2043,7 +1844,6 @@
           <w:rFonts w:hint="eastAsia"/>
           <w:szCs w:val="21"/>
         </w:rPr>
-        <w:lastRenderedPageBreak/>
         <w:t>Directory template</w:t>
       </w:r>
     </w:p>
@@ -2061,21 +1861,7 @@
         <w:rPr>
           <w:szCs w:val="21"/>
         </w:rPr>
-        <w:t xml:space="preserve">Enter the model of the directory to be created. </w:t>
-      </w:r>
-      <w:proofErr w:type="gramStart"/>
-      <w:r>
-        <w:rPr>
-          <w:szCs w:val="21"/>
-        </w:rPr>
-        <w:t>DIR-% YEAR% -% MONTH% and so on.</w:t>
-      </w:r>
-      <w:proofErr w:type="gramEnd"/>
-      <w:r>
-        <w:rPr>
-          <w:szCs w:val="21"/>
-        </w:rPr>
-        <w:t xml:space="preserve"> By pressing the button you can enter keywords behind the cursor.</w:t>
+        <w:t>Enter the model of the directory to be created. DIR-% YEAR% -% MONTH% and so on. By pressing the button you can enter keywords behind the cursor.</w:t>
       </w:r>
     </w:p>
     <w:p>
@@ -2114,23 +1900,7 @@
           <w:rFonts w:hint="eastAsia"/>
           <w:szCs w:val="21"/>
         </w:rPr>
-        <w:t>To replace shoot Year</w:t>
-      </w:r>
-      <w:proofErr w:type="gramStart"/>
-      <w:r>
-        <w:rPr>
-          <w:rFonts w:hint="eastAsia"/>
-          <w:szCs w:val="21"/>
-        </w:rPr>
-        <w:t>.(</w:t>
-      </w:r>
-      <w:proofErr w:type="gramEnd"/>
-      <w:r>
-        <w:rPr>
-          <w:rFonts w:hint="eastAsia"/>
-          <w:szCs w:val="21"/>
-        </w:rPr>
-        <w:t>Ex. 2018)</w:t>
+        <w:t>To replace shoot Year.(Ex. 2018)</w:t>
       </w:r>
     </w:p>
     <w:p>
@@ -2169,23 +1939,7 @@
           <w:rFonts w:hint="eastAsia"/>
           <w:szCs w:val="21"/>
         </w:rPr>
-        <w:t xml:space="preserve">To replace shoot </w:t>
-      </w:r>
-      <w:proofErr w:type="gramStart"/>
-      <w:r>
-        <w:rPr>
-          <w:rFonts w:hint="eastAsia"/>
-          <w:szCs w:val="21"/>
-        </w:rPr>
-        <w:t>Month(</w:t>
-      </w:r>
-      <w:proofErr w:type="gramEnd"/>
-      <w:r>
-        <w:rPr>
-          <w:rFonts w:hint="eastAsia"/>
-          <w:szCs w:val="21"/>
-        </w:rPr>
-        <w:t>Ex. 01)</w:t>
+        <w:t>To replace shoot Month(Ex. 01)</w:t>
       </w:r>
     </w:p>
     <w:p>
@@ -2224,23 +1978,7 @@
           <w:rFonts w:hint="eastAsia"/>
           <w:szCs w:val="21"/>
         </w:rPr>
-        <w:t xml:space="preserve">To replace shoot </w:t>
-      </w:r>
-      <w:proofErr w:type="gramStart"/>
-      <w:r>
-        <w:rPr>
-          <w:rFonts w:hint="eastAsia"/>
-          <w:szCs w:val="21"/>
-        </w:rPr>
-        <w:t>Day(</w:t>
-      </w:r>
-      <w:proofErr w:type="gramEnd"/>
-      <w:r>
-        <w:rPr>
-          <w:rFonts w:hint="eastAsia"/>
-          <w:szCs w:val="21"/>
-        </w:rPr>
-        <w:t>Ex. 29)</w:t>
+        <w:t>To replace shoot Day(Ex. 29)</w:t>
       </w:r>
     </w:p>
     <w:p>
@@ -2504,7 +2242,7 @@
         <w:rStyle w:val="ac"/>
         <w:noProof/>
       </w:rPr>
-      <w:t>1</w:t>
+      <w:t>4</w:t>
     </w:r>
     <w:r>
       <w:rPr>
@@ -2846,28 +2584,28 @@
         <v:path o:extrusionok="f" gradientshapeok="t" o:connecttype="rect"/>
         <o:lock v:ext="edit" aspectratio="t"/>
       </v:shapetype>
-      <v:shape id="_x0000_i1081" type="#_x0000_t75" style="width:9.5pt;height:9.5pt" o:bullet="t">
+      <v:shape id="_x0000_i1030" type="#_x0000_t75" style="width:9.5pt;height:9.5pt" o:bullet="t">
         <v:imagedata r:id="rId1" o:title="BD21335_"/>
       </v:shape>
     </w:pict>
   </w:numPicBullet>
   <w:numPicBullet w:numPicBulletId="1">
     <w:pict>
-      <v:shape id="_x0000_i1082" type="#_x0000_t75" style="width:11.55pt;height:11.55pt" o:bullet="t">
+      <v:shape id="_x0000_i1031" type="#_x0000_t75" style="width:11.55pt;height:11.55pt" o:bullet="t">
         <v:imagedata r:id="rId2" o:title="BD14565_"/>
       </v:shape>
     </w:pict>
   </w:numPicBullet>
   <w:numPicBullet w:numPicBulletId="2">
     <w:pict>
-      <v:shape id="_x0000_i1083" type="#_x0000_t75" style="width:14.25pt;height:14.25pt;visibility:visible;mso-wrap-style:square" o:bullet="t">
+      <v:shape id="_x0000_i1032" type="#_x0000_t75" style="width:14.25pt;height:14.25pt;visibility:visible;mso-wrap-style:square" o:bullet="t">
         <v:imagedata r:id="rId3" o:title="context_button_select_all"/>
       </v:shape>
     </w:pict>
   </w:numPicBullet>
   <w:numPicBullet w:numPicBulletId="3">
     <w:pict>
-      <v:shape id="_x0000_i1084" type="#_x0000_t75" style="width:48.25pt;height:48.25pt;visibility:visible;mso-wrap-style:square" o:bullet="t">
+      <v:shape id="_x0000_i1033" type="#_x0000_t75" style="width:48.25pt;height:48.25pt;visibility:visible;mso-wrap-style:square" o:bullet="t">
         <v:imagedata r:id="rId4" o:title="context_button_share"/>
       </v:shape>
     </w:pict>
@@ -9603,7 +9341,7 @@
 </file>
 
 <file path=customXml/itemProps1.xml><?xml version="1.0" encoding="utf-8"?>
-<ds:datastoreItem xmlns:ds="http://schemas.openxmlformats.org/officeDocument/2006/customXml" ds:itemID="{961029FE-F8B5-4096-A87C-48D97EE679D1}">
+<ds:datastoreItem xmlns:ds="http://schemas.openxmlformats.org/officeDocument/2006/customXml" ds:itemID="{5BDB4544-1C66-4599-B309-B93530E00C2F}">
   <ds:schemaRefs>
     <ds:schemaRef ds:uri="http://schemas.openxmlformats.org/officeDocument/2006/bibliography"/>
   </ds:schemaRefs>

</xml_diff>